<commit_message>
Aggiornati Casi d'uso RFR2,RFR3,RFR5,RFR6
Aggiornato flusso di eventi per i casi d'uso indicati,

Co-Authored-By: Marco Dello Buono <marcoproduction@users.noreply.github.com>
</commit_message>
<xml_diff>
--- a/Documents/Eat&Reorder - Use Cases documents/UC RFR Gestione Ristorante/RFR2 - ModificaProdotto.docx
+++ b/Documents/Eat&Reorder - Use Cases documents/UC RFR Gestione Ristorante/RFR2 - ModificaProdotto.docx
@@ -67,6 +67,7 @@
               </w:rPr>
               <w:t xml:space="preserve">RFR2 - </w:t>
             </w:r>
+            <w:proofErr w:type="spellStart"/>
             <w:r>
               <w:rPr>
                 <w:rFonts w:cstheme="minorHAnsi"/>
@@ -77,6 +78,7 @@
               </w:rPr>
               <w:t>ModificaProdotto</w:t>
             </w:r>
+            <w:proofErr w:type="spellEnd"/>
           </w:p>
         </w:tc>
       </w:tr>
@@ -165,7 +167,23 @@
                 <w:b/>
                 <w:bCs/>
               </w:rPr>
-              <w:t>Entry Condition:</w:t>
+              <w:t xml:space="preserve">Entry </w:t>
+            </w:r>
+            <w:proofErr w:type="spellStart"/>
+            <w:r>
+              <w:rPr>
+                <w:b/>
+                <w:bCs/>
+              </w:rPr>
+              <w:t>Condition</w:t>
+            </w:r>
+            <w:proofErr w:type="spellEnd"/>
+            <w:r>
+              <w:rPr>
+                <w:b/>
+                <w:bCs/>
+              </w:rPr>
+              <w:t>:</w:t>
             </w:r>
           </w:p>
         </w:tc>
@@ -274,6 +292,26 @@
                 <w:szCs w:val="24"/>
               </w:rPr>
               <w:t xml:space="preserve"> dei prodotti</w:t>
+            </w:r>
+          </w:p>
+          <w:p>
+            <w:pPr>
+              <w:rPr>
+                <w:rFonts w:cstheme="minorHAnsi"/>
+                <w:b/>
+                <w:bCs/>
+                <w:sz w:val="24"/>
+                <w:szCs w:val="24"/>
+              </w:rPr>
+            </w:pPr>
+            <w:r>
+              <w:rPr>
+                <w:b/>
+                <w:bCs/>
+                <w:sz w:val="24"/>
+                <w:szCs w:val="24"/>
+              </w:rPr>
+              <w:t>Il listino dell’azienda contiene almeno un prodotto</w:t>
             </w:r>
           </w:p>
         </w:tc>
@@ -457,8 +495,16 @@
               <w:rPr>
                 <w:rFonts w:asciiTheme="majorHAnsi" w:hAnsiTheme="majorHAnsi" w:cstheme="majorHAnsi"/>
               </w:rPr>
-              <w:t>compila il form</w:t>
-            </w:r>
+              <w:t xml:space="preserve">compila il </w:t>
+            </w:r>
+            <w:proofErr w:type="spellStart"/>
+            <w:r>
+              <w:rPr>
+                <w:rFonts w:asciiTheme="majorHAnsi" w:hAnsiTheme="majorHAnsi" w:cstheme="majorHAnsi"/>
+              </w:rPr>
+              <w:t>form</w:t>
+            </w:r>
+            <w:proofErr w:type="spellEnd"/>
             <w:r>
               <w:rPr>
                 <w:rFonts w:asciiTheme="majorHAnsi" w:hAnsiTheme="majorHAnsi" w:cstheme="majorHAnsi"/>
@@ -575,7 +621,21 @@
               <w:rPr>
                 <w:rFonts w:asciiTheme="majorHAnsi" w:hAnsiTheme="majorHAnsi" w:cstheme="majorHAnsi"/>
               </w:rPr>
-              <w:t>il form per la modifica del prodotto</w:t>
+              <w:t xml:space="preserve">il </w:t>
+            </w:r>
+            <w:proofErr w:type="spellStart"/>
+            <w:r>
+              <w:rPr>
+                <w:rFonts w:asciiTheme="majorHAnsi" w:hAnsiTheme="majorHAnsi" w:cstheme="majorHAnsi"/>
+              </w:rPr>
+              <w:t>form</w:t>
+            </w:r>
+            <w:proofErr w:type="spellEnd"/>
+            <w:r>
+              <w:rPr>
+                <w:rFonts w:asciiTheme="majorHAnsi" w:hAnsiTheme="majorHAnsi" w:cstheme="majorHAnsi"/>
+              </w:rPr>
+              <w:t xml:space="preserve"> per la modifica del prodotto</w:t>
             </w:r>
           </w:p>
           <w:p>
@@ -673,7 +733,23 @@
                 <w:b/>
                 <w:bCs/>
               </w:rPr>
-              <w:t>Exit Condition:</w:t>
+              <w:t xml:space="preserve">Exit </w:t>
+            </w:r>
+            <w:proofErr w:type="spellStart"/>
+            <w:r>
+              <w:rPr>
+                <w:b/>
+                <w:bCs/>
+              </w:rPr>
+              <w:t>Condition</w:t>
+            </w:r>
+            <w:proofErr w:type="spellEnd"/>
+            <w:r>
+              <w:rPr>
+                <w:b/>
+                <w:bCs/>
+              </w:rPr>
+              <w:t>:</w:t>
             </w:r>
           </w:p>
           <w:p>
@@ -715,7 +791,17 @@
                 <w:sz w:val="24"/>
                 <w:szCs w:val="24"/>
               </w:rPr>
-              <w:t>ha modificato il prodotto presente nel catalogo</w:t>
+              <w:t xml:space="preserve">ha modificato il prodotto presente nel </w:t>
+            </w:r>
+            <w:r>
+              <w:rPr>
+                <w:rFonts w:cstheme="minorHAnsi"/>
+                <w:b/>
+                <w:bCs/>
+                <w:sz w:val="24"/>
+                <w:szCs w:val="24"/>
+              </w:rPr>
+              <w:t>listino</w:t>
             </w:r>
             <w:r>
               <w:rPr>

</xml_diff>